<commit_message>
iworking for 171218- integration with new order tracing needs to be re-tablished + debug new order tracing for 171218
</commit_message>
<xml_diff>
--- a/research/learning+writeUp/writeUp/abastract.docx
+++ b/research/learning+writeUp/writeUp/abastract.docx
@@ -25,54 +25,6 @@
           <w:rFonts w:ascii="Times New Roman" w:hAnsi="Times New Roman" w:cs="Times New Roman"/>
         </w:rPr>
       </w:pPr>
-    </w:p>
-    <w:p>
-      <w:pPr>
-        <w:jc w:val="center"/>
-        <w:rPr>
-          <w:rFonts w:ascii="Times New Roman" w:hAnsi="Times New Roman" w:cs="Times New Roman"/>
-        </w:rPr>
-      </w:pPr>
-    </w:p>
-    <w:p>
-      <w:pPr>
-        <w:jc w:val="center"/>
-        <w:rPr>
-          <w:rFonts w:ascii="Times New Roman" w:hAnsi="Times New Roman" w:cs="Times New Roman"/>
-        </w:rPr>
-      </w:pPr>
-    </w:p>
-    <w:p>
-      <w:pPr>
-        <w:jc w:val="center"/>
-        <w:rPr>
-          <w:rFonts w:ascii="Times New Roman" w:hAnsi="Times New Roman" w:cs="Times New Roman"/>
-        </w:rPr>
-      </w:pPr>
-    </w:p>
-    <w:p>
-      <w:pPr>
-        <w:jc w:val="center"/>
-        <w:rPr>
-          <w:rFonts w:ascii="Times New Roman" w:hAnsi="Times New Roman" w:cs="Times New Roman"/>
-        </w:rPr>
-      </w:pPr>
-    </w:p>
-    <w:p>
-      <w:pPr>
-        <w:jc w:val="center"/>
-        <w:rPr>
-          <w:rFonts w:ascii="Times New Roman" w:hAnsi="Times New Roman" w:cs="Times New Roman"/>
-        </w:rPr>
-      </w:pPr>
-    </w:p>
-    <w:p>
-      <w:pPr>
-        <w:jc w:val="center"/>
-        <w:rPr>
-          <w:rFonts w:ascii="Times New Roman" w:hAnsi="Times New Roman" w:cs="Times New Roman"/>
-        </w:rPr>
-      </w:pPr>
       <w:r>
         <w:rPr>
           <w:rFonts w:ascii="Times New Roman" w:hAnsi="Times New Roman" w:cs="Times New Roman"/>
@@ -92,21 +44,7 @@
         <w:rPr>
           <w:rFonts w:ascii="Times New Roman" w:hAnsi="Times New Roman" w:cs="Times New Roman"/>
         </w:rPr>
-        <w:t xml:space="preserve">CHIRON is an echelle, high resolution spectrograph mounted on a 1.5[m] telescope in the Cerro </w:t>
-      </w:r>
-      <w:proofErr w:type="spellStart"/>
-      <w:r>
-        <w:rPr>
-          <w:rFonts w:ascii="Times New Roman" w:hAnsi="Times New Roman" w:cs="Times New Roman"/>
-        </w:rPr>
-        <w:t>Tololo</w:t>
-      </w:r>
-      <w:proofErr w:type="spellEnd"/>
-      <w:r>
-        <w:rPr>
-          <w:rFonts w:ascii="Times New Roman" w:hAnsi="Times New Roman" w:cs="Times New Roman"/>
-        </w:rPr>
-        <w:t xml:space="preserve"> Inter-American Observatory. </w:t>
+        <w:t xml:space="preserve">CHIRON is an echelle, high resolution spectrograph mounted on a 1.5[m] telescope in the Cerro Tololo Inter-American Observatory. </w:t>
       </w:r>
       <w:r>
         <w:rPr>
@@ -298,31 +236,7 @@
         <w:rPr>
           <w:rFonts w:ascii="Times New Roman" w:hAnsi="Times New Roman" w:cs="Times New Roman"/>
         </w:rPr>
-        <w:t xml:space="preserve">, </w:t>
-      </w:r>
-      <w:r>
-        <w:rPr>
-          <w:rFonts w:ascii="Times New Roman" w:hAnsi="Times New Roman" w:cs="Times New Roman"/>
-        </w:rPr>
-        <w:t xml:space="preserve">increase the spectrum </w:t>
-      </w:r>
-      <w:r>
-        <w:rPr>
-          <w:rFonts w:ascii="Times New Roman" w:hAnsi="Times New Roman" w:cs="Times New Roman"/>
-        </w:rPr>
-        <w:t>coverage</w:t>
-      </w:r>
-      <w:r>
-        <w:rPr>
-          <w:rFonts w:ascii="Times New Roman" w:hAnsi="Times New Roman" w:cs="Times New Roman"/>
-        </w:rPr>
-        <w:t xml:space="preserve"> of the current software</w:t>
-      </w:r>
-      <w:r>
-        <w:rPr>
-          <w:rFonts w:ascii="Times New Roman" w:hAnsi="Times New Roman" w:cs="Times New Roman"/>
-        </w:rPr>
-        <w:t>,</w:t>
+        <w:t>, increase the spectrum coverage of the current software,</w:t>
       </w:r>
       <w:r>
         <w:rPr>
@@ -344,8 +258,135 @@
       </w:r>
     </w:p>
     <w:p/>
+    <w:p>
+      <w:pPr>
+        <w:rPr>
+          <w:b/>
+          <w:bCs/>
+          <w:u w:val="single"/>
+        </w:rPr>
+      </w:pPr>
+      <w:r>
+        <w:rPr>
+          <w:b/>
+          <w:bCs/>
+          <w:u w:val="single"/>
+        </w:rPr>
+        <w:t xml:space="preserve">Title: </w:t>
+      </w:r>
+    </w:p>
+    <w:p>
+      <w:r>
+        <w:t>Alternative Reduct</w:t>
+      </w:r>
+      <w:r>
+        <w:t>ion Software for the CHIRON high-resolution Echelle spectrograph.</w:t>
+      </w:r>
+    </w:p>
+    <w:p>
+      <w:pPr>
+        <w:rPr>
+          <w:b/>
+          <w:bCs/>
+          <w:u w:val="single"/>
+        </w:rPr>
+      </w:pPr>
+      <w:r>
+        <w:rPr>
+          <w:b/>
+          <w:bCs/>
+          <w:u w:val="single"/>
+        </w:rPr>
+        <w:t xml:space="preserve">Course Information: </w:t>
+      </w:r>
+    </w:p>
+    <w:p>
+      <w:r>
+        <w:t>74:499 Fourth Year Thesis:</w:t>
+      </w:r>
+    </w:p>
+    <w:p>
+      <w:r>
+        <w:t>Prerequisite: Permission of Department. Limited to fourth year</w:t>
+      </w:r>
+    </w:p>
+    <w:p>
+      <w:r>
+        <w:t>students in</w:t>
+      </w:r>
+      <w:r>
+        <w:t xml:space="preserve"> Physics.</w:t>
+      </w:r>
+    </w:p>
+    <w:p>
+      <w:r>
+        <w:t>A research project in one or more areas of specialization to be</w:t>
+      </w:r>
+    </w:p>
+    <w:p>
+      <w:r>
+        <w:t>selected in consultation with the instructor in charge. The student</w:t>
+      </w:r>
+    </w:p>
+    <w:p>
+      <w:r>
+        <w:t>will be required to submit a research paper at the conclusion of the</w:t>
+      </w:r>
+    </w:p>
+    <w:p>
+      <w:r>
+        <w:t>project. Arrangements for taking this course must be completed</w:t>
+      </w:r>
+    </w:p>
+    <w:p>
+      <w:r>
+        <w:t>with the Department by January 1 preceding the beginning of the</w:t>
+      </w:r>
+    </w:p>
+    <w:p>
+      <w:r>
+        <w:t>course</w:t>
+      </w:r>
+    </w:p>
+    <w:p>
+      <w:pPr>
+        <w:rPr>
+          <w:b/>
+          <w:bCs/>
+          <w:u w:val="single"/>
+        </w:rPr>
+      </w:pPr>
+      <w:r>
+        <w:rPr>
+          <w:b/>
+          <w:bCs/>
+          <w:u w:val="single"/>
+        </w:rPr>
+        <w:t xml:space="preserve">Instructor’s name: </w:t>
+      </w:r>
+    </w:p>
+    <w:p>
+      <w:r>
+        <w:t>Dr. Austin F. Gulliver</w:t>
+      </w:r>
+      <w:r>
+        <w:t xml:space="preserve"> (</w:t>
+      </w:r>
+      <w:r>
+        <w:t>https://people.brandonu.ca/gulliver/</w:t>
+      </w:r>
+      <w:r>
+        <w:t>)</w:t>
+      </w:r>
+    </w:p>
     <w:p/>
     <w:sectPr>
+      <w:headerReference w:type="even" r:id="rId6"/>
+      <w:headerReference w:type="default" r:id="rId7"/>
+      <w:footerReference w:type="even" r:id="rId8"/>
+      <w:footerReference w:type="default" r:id="rId9"/>
+      <w:headerReference w:type="first" r:id="rId10"/>
+      <w:footerReference w:type="first" r:id="rId11"/>
       <w:pgSz w:w="11906" w:h="16838"/>
       <w:pgMar w:top="1440" w:right="1440" w:bottom="1440" w:left="1440" w:header="720" w:footer="720" w:gutter="0"/>
       <w:cols w:space="720"/>
@@ -353,6 +394,119 @@
     </w:sectPr>
   </w:body>
 </w:document>
+</file>
+
+<file path=word/endnotes.xml><?xml version="1.0" encoding="utf-8"?>
+<w:endnotes xmlns:wpc="http://schemas.microsoft.com/office/word/2010/wordprocessingCanvas" xmlns:cx="http://schemas.microsoft.com/office/drawing/2014/chartex" xmlns:cx1="http://schemas.microsoft.com/office/drawing/2015/9/8/chartex" xmlns:cx2="http://schemas.microsoft.com/office/drawing/2015/10/21/chartex" xmlns:cx3="http://schemas.microsoft.com/office/drawing/2016/5/9/chartex" xmlns:cx4="http://schemas.microsoft.com/office/drawing/2016/5/10/chartex" xmlns:cx5="http://schemas.microsoft.com/office/drawing/2016/5/11/chartex" xmlns:cx6="http://schemas.microsoft.com/office/drawing/2016/5/12/chartex" xmlns:cx7="http://schemas.microsoft.com/office/drawing/2016/5/13/chartex" xmlns:cx8="http://schemas.microsoft.com/office/drawing/2016/5/14/chartex" xmlns:mc="http://schemas.openxmlformats.org/markup-compatibility/2006" xmlns:aink="http://schemas.microsoft.com/office/drawing/2016/ink" xmlns:am3d="http://schemas.microsoft.com/office/drawing/2017/model3d" xmlns:o="urn:schemas-microsoft-com:office:office" xmlns:r="http://schemas.openxmlformats.org/officeDocument/2006/relationships" xmlns:m="http://schemas.openxmlformats.org/officeDocument/2006/math" xmlns:v="urn:schemas-microsoft-com:vml" xmlns:wp14="http://schemas.microsoft.com/office/word/2010/wordprocessingDrawing" xmlns:wp="http://schemas.openxmlformats.org/drawingml/2006/wordprocessingDrawing" xmlns:w10="urn:schemas-microsoft-com:office:word" xmlns:w="http://schemas.openxmlformats.org/wordprocessingml/2006/main" xmlns:w14="http://schemas.microsoft.com/office/word/2010/wordml" xmlns:w15="http://schemas.microsoft.com/office/word/2012/wordml" xmlns:w16cex="http://schemas.microsoft.com/office/word/2018/wordml/cex" xmlns:w16cid="http://schemas.microsoft.com/office/word/2016/wordml/cid" xmlns:w16="http://schemas.microsoft.com/office/word/2018/wordml" xmlns:w16se="http://schemas.microsoft.com/office/word/2015/wordml/symex" xmlns:wpg="http://schemas.microsoft.com/office/word/2010/wordprocessingGroup" xmlns:wpi="http://schemas.microsoft.com/office/word/2010/wordprocessingInk" xmlns:wne="http://schemas.microsoft.com/office/word/2006/wordml" xmlns:wps="http://schemas.microsoft.com/office/word/2010/wordprocessingShape" mc:Ignorable="w14 w15 w16se w16cid w16 w16cex wp14">
+  <w:endnote w:type="separator" w:id="-1">
+    <w:p>
+      <w:pPr>
+        <w:spacing w:after="0" w:line="240" w:lineRule="auto"/>
+      </w:pPr>
+      <w:r>
+        <w:separator/>
+      </w:r>
+    </w:p>
+  </w:endnote>
+  <w:endnote w:type="continuationSeparator" w:id="0">
+    <w:p>
+      <w:pPr>
+        <w:spacing w:after="0" w:line="240" w:lineRule="auto"/>
+      </w:pPr>
+      <w:r>
+        <w:continuationSeparator/>
+      </w:r>
+    </w:p>
+  </w:endnote>
+</w:endnotes>
+</file>
+
+<file path=word/footer1.xml><?xml version="1.0" encoding="utf-8"?>
+<w:ftr xmlns:wpc="http://schemas.microsoft.com/office/word/2010/wordprocessingCanvas" xmlns:cx="http://schemas.microsoft.com/office/drawing/2014/chartex" xmlns:cx1="http://schemas.microsoft.com/office/drawing/2015/9/8/chartex" xmlns:cx2="http://schemas.microsoft.com/office/drawing/2015/10/21/chartex" xmlns:cx3="http://schemas.microsoft.com/office/drawing/2016/5/9/chartex" xmlns:cx4="http://schemas.microsoft.com/office/drawing/2016/5/10/chartex" xmlns:cx5="http://schemas.microsoft.com/office/drawing/2016/5/11/chartex" xmlns:cx6="http://schemas.microsoft.com/office/drawing/2016/5/12/chartex" xmlns:cx7="http://schemas.microsoft.com/office/drawing/2016/5/13/chartex" xmlns:cx8="http://schemas.microsoft.com/office/drawing/2016/5/14/chartex" xmlns:mc="http://schemas.openxmlformats.org/markup-compatibility/2006" xmlns:aink="http://schemas.microsoft.com/office/drawing/2016/ink" xmlns:am3d="http://schemas.microsoft.com/office/drawing/2017/model3d" xmlns:o="urn:schemas-microsoft-com:office:office" xmlns:r="http://schemas.openxmlformats.org/officeDocument/2006/relationships" xmlns:m="http://schemas.openxmlformats.org/officeDocument/2006/math" xmlns:v="urn:schemas-microsoft-com:vml" xmlns:wp14="http://schemas.microsoft.com/office/word/2010/wordprocessingDrawing" xmlns:wp="http://schemas.openxmlformats.org/drawingml/2006/wordprocessingDrawing" xmlns:w10="urn:schemas-microsoft-com:office:word" xmlns:w="http://schemas.openxmlformats.org/wordprocessingml/2006/main" xmlns:w14="http://schemas.microsoft.com/office/word/2010/wordml" xmlns:w15="http://schemas.microsoft.com/office/word/2012/wordml" xmlns:w16cex="http://schemas.microsoft.com/office/word/2018/wordml/cex" xmlns:w16cid="http://schemas.microsoft.com/office/word/2016/wordml/cid" xmlns:w16="http://schemas.microsoft.com/office/word/2018/wordml" xmlns:w16se="http://schemas.microsoft.com/office/word/2015/wordml/symex" xmlns:wpg="http://schemas.microsoft.com/office/word/2010/wordprocessingGroup" xmlns:wpi="http://schemas.microsoft.com/office/word/2010/wordprocessingInk" xmlns:wne="http://schemas.microsoft.com/office/word/2006/wordml" xmlns:wps="http://schemas.microsoft.com/office/word/2010/wordprocessingShape" mc:Ignorable="w14 w15 w16se w16cid w16 w16cex wp14">
+  <w:p>
+    <w:pPr>
+      <w:pStyle w:val="Footer"/>
+    </w:pPr>
+  </w:p>
+</w:ftr>
+</file>
+
+<file path=word/footer2.xml><?xml version="1.0" encoding="utf-8"?>
+<w:ftr xmlns:wpc="http://schemas.microsoft.com/office/word/2010/wordprocessingCanvas" xmlns:cx="http://schemas.microsoft.com/office/drawing/2014/chartex" xmlns:cx1="http://schemas.microsoft.com/office/drawing/2015/9/8/chartex" xmlns:cx2="http://schemas.microsoft.com/office/drawing/2015/10/21/chartex" xmlns:cx3="http://schemas.microsoft.com/office/drawing/2016/5/9/chartex" xmlns:cx4="http://schemas.microsoft.com/office/drawing/2016/5/10/chartex" xmlns:cx5="http://schemas.microsoft.com/office/drawing/2016/5/11/chartex" xmlns:cx6="http://schemas.microsoft.com/office/drawing/2016/5/12/chartex" xmlns:cx7="http://schemas.microsoft.com/office/drawing/2016/5/13/chartex" xmlns:cx8="http://schemas.microsoft.com/office/drawing/2016/5/14/chartex" xmlns:mc="http://schemas.openxmlformats.org/markup-compatibility/2006" xmlns:aink="http://schemas.microsoft.com/office/drawing/2016/ink" xmlns:am3d="http://schemas.microsoft.com/office/drawing/2017/model3d" xmlns:o="urn:schemas-microsoft-com:office:office" xmlns:r="http://schemas.openxmlformats.org/officeDocument/2006/relationships" xmlns:m="http://schemas.openxmlformats.org/officeDocument/2006/math" xmlns:v="urn:schemas-microsoft-com:vml" xmlns:wp14="http://schemas.microsoft.com/office/word/2010/wordprocessingDrawing" xmlns:wp="http://schemas.openxmlformats.org/drawingml/2006/wordprocessingDrawing" xmlns:w10="urn:schemas-microsoft-com:office:word" xmlns:w="http://schemas.openxmlformats.org/wordprocessingml/2006/main" xmlns:w14="http://schemas.microsoft.com/office/word/2010/wordml" xmlns:w15="http://schemas.microsoft.com/office/word/2012/wordml" xmlns:w16cex="http://schemas.microsoft.com/office/word/2018/wordml/cex" xmlns:w16cid="http://schemas.microsoft.com/office/word/2016/wordml/cid" xmlns:w16="http://schemas.microsoft.com/office/word/2018/wordml" xmlns:w16se="http://schemas.microsoft.com/office/word/2015/wordml/symex" xmlns:wpg="http://schemas.microsoft.com/office/word/2010/wordprocessingGroup" xmlns:wpi="http://schemas.microsoft.com/office/word/2010/wordprocessingInk" xmlns:wne="http://schemas.microsoft.com/office/word/2006/wordml" xmlns:wps="http://schemas.microsoft.com/office/word/2010/wordprocessingShape" mc:Ignorable="w14 w15 w16se w16cid w16 w16cex wp14">
+  <w:p>
+    <w:pPr>
+      <w:pStyle w:val="Footer"/>
+    </w:pPr>
+  </w:p>
+</w:ftr>
+</file>
+
+<file path=word/footer3.xml><?xml version="1.0" encoding="utf-8"?>
+<w:ftr xmlns:wpc="http://schemas.microsoft.com/office/word/2010/wordprocessingCanvas" xmlns:cx="http://schemas.microsoft.com/office/drawing/2014/chartex" xmlns:cx1="http://schemas.microsoft.com/office/drawing/2015/9/8/chartex" xmlns:cx2="http://schemas.microsoft.com/office/drawing/2015/10/21/chartex" xmlns:cx3="http://schemas.microsoft.com/office/drawing/2016/5/9/chartex" xmlns:cx4="http://schemas.microsoft.com/office/drawing/2016/5/10/chartex" xmlns:cx5="http://schemas.microsoft.com/office/drawing/2016/5/11/chartex" xmlns:cx6="http://schemas.microsoft.com/office/drawing/2016/5/12/chartex" xmlns:cx7="http://schemas.microsoft.com/office/drawing/2016/5/13/chartex" xmlns:cx8="http://schemas.microsoft.com/office/drawing/2016/5/14/chartex" xmlns:mc="http://schemas.openxmlformats.org/markup-compatibility/2006" xmlns:aink="http://schemas.microsoft.com/office/drawing/2016/ink" xmlns:am3d="http://schemas.microsoft.com/office/drawing/2017/model3d" xmlns:o="urn:schemas-microsoft-com:office:office" xmlns:r="http://schemas.openxmlformats.org/officeDocument/2006/relationships" xmlns:m="http://schemas.openxmlformats.org/officeDocument/2006/math" xmlns:v="urn:schemas-microsoft-com:vml" xmlns:wp14="http://schemas.microsoft.com/office/word/2010/wordprocessingDrawing" xmlns:wp="http://schemas.openxmlformats.org/drawingml/2006/wordprocessingDrawing" xmlns:w10="urn:schemas-microsoft-com:office:word" xmlns:w="http://schemas.openxmlformats.org/wordprocessingml/2006/main" xmlns:w14="http://schemas.microsoft.com/office/word/2010/wordml" xmlns:w15="http://schemas.microsoft.com/office/word/2012/wordml" xmlns:w16cex="http://schemas.microsoft.com/office/word/2018/wordml/cex" xmlns:w16cid="http://schemas.microsoft.com/office/word/2016/wordml/cid" xmlns:w16="http://schemas.microsoft.com/office/word/2018/wordml" xmlns:w16se="http://schemas.microsoft.com/office/word/2015/wordml/symex" xmlns:wpg="http://schemas.microsoft.com/office/word/2010/wordprocessingGroup" xmlns:wpi="http://schemas.microsoft.com/office/word/2010/wordprocessingInk" xmlns:wne="http://schemas.microsoft.com/office/word/2006/wordml" xmlns:wps="http://schemas.microsoft.com/office/word/2010/wordprocessingShape" mc:Ignorable="w14 w15 w16se w16cid w16 w16cex wp14">
+  <w:p>
+    <w:pPr>
+      <w:pStyle w:val="Footer"/>
+    </w:pPr>
+  </w:p>
+</w:ftr>
+</file>
+
+<file path=word/footnotes.xml><?xml version="1.0" encoding="utf-8"?>
+<w:footnotes xmlns:wpc="http://schemas.microsoft.com/office/word/2010/wordprocessingCanvas" xmlns:cx="http://schemas.microsoft.com/office/drawing/2014/chartex" xmlns:cx1="http://schemas.microsoft.com/office/drawing/2015/9/8/chartex" xmlns:cx2="http://schemas.microsoft.com/office/drawing/2015/10/21/chartex" xmlns:cx3="http://schemas.microsoft.com/office/drawing/2016/5/9/chartex" xmlns:cx4="http://schemas.microsoft.com/office/drawing/2016/5/10/chartex" xmlns:cx5="http://schemas.microsoft.com/office/drawing/2016/5/11/chartex" xmlns:cx6="http://schemas.microsoft.com/office/drawing/2016/5/12/chartex" xmlns:cx7="http://schemas.microsoft.com/office/drawing/2016/5/13/chartex" xmlns:cx8="http://schemas.microsoft.com/office/drawing/2016/5/14/chartex" xmlns:mc="http://schemas.openxmlformats.org/markup-compatibility/2006" xmlns:aink="http://schemas.microsoft.com/office/drawing/2016/ink" xmlns:am3d="http://schemas.microsoft.com/office/drawing/2017/model3d" xmlns:o="urn:schemas-microsoft-com:office:office" xmlns:r="http://schemas.openxmlformats.org/officeDocument/2006/relationships" xmlns:m="http://schemas.openxmlformats.org/officeDocument/2006/math" xmlns:v="urn:schemas-microsoft-com:vml" xmlns:wp14="http://schemas.microsoft.com/office/word/2010/wordprocessingDrawing" xmlns:wp="http://schemas.openxmlformats.org/drawingml/2006/wordprocessingDrawing" xmlns:w10="urn:schemas-microsoft-com:office:word" xmlns:w="http://schemas.openxmlformats.org/wordprocessingml/2006/main" xmlns:w14="http://schemas.microsoft.com/office/word/2010/wordml" xmlns:w15="http://schemas.microsoft.com/office/word/2012/wordml" xmlns:w16cex="http://schemas.microsoft.com/office/word/2018/wordml/cex" xmlns:w16cid="http://schemas.microsoft.com/office/word/2016/wordml/cid" xmlns:w16="http://schemas.microsoft.com/office/word/2018/wordml" xmlns:w16se="http://schemas.microsoft.com/office/word/2015/wordml/symex" xmlns:wpg="http://schemas.microsoft.com/office/word/2010/wordprocessingGroup" xmlns:wpi="http://schemas.microsoft.com/office/word/2010/wordprocessingInk" xmlns:wne="http://schemas.microsoft.com/office/word/2006/wordml" xmlns:wps="http://schemas.microsoft.com/office/word/2010/wordprocessingShape" mc:Ignorable="w14 w15 w16se w16cid w16 w16cex wp14">
+  <w:footnote w:type="separator" w:id="-1">
+    <w:p>
+      <w:pPr>
+        <w:spacing w:after="0" w:line="240" w:lineRule="auto"/>
+      </w:pPr>
+      <w:r>
+        <w:separator/>
+      </w:r>
+    </w:p>
+  </w:footnote>
+  <w:footnote w:type="continuationSeparator" w:id="0">
+    <w:p>
+      <w:pPr>
+        <w:spacing w:after="0" w:line="240" w:lineRule="auto"/>
+      </w:pPr>
+      <w:r>
+        <w:continuationSeparator/>
+      </w:r>
+    </w:p>
+  </w:footnote>
+</w:footnotes>
+</file>
+
+<file path=word/header1.xml><?xml version="1.0" encoding="utf-8"?>
+<w:hdr xmlns:wpc="http://schemas.microsoft.com/office/word/2010/wordprocessingCanvas" xmlns:cx="http://schemas.microsoft.com/office/drawing/2014/chartex" xmlns:cx1="http://schemas.microsoft.com/office/drawing/2015/9/8/chartex" xmlns:cx2="http://schemas.microsoft.com/office/drawing/2015/10/21/chartex" xmlns:cx3="http://schemas.microsoft.com/office/drawing/2016/5/9/chartex" xmlns:cx4="http://schemas.microsoft.com/office/drawing/2016/5/10/chartex" xmlns:cx5="http://schemas.microsoft.com/office/drawing/2016/5/11/chartex" xmlns:cx6="http://schemas.microsoft.com/office/drawing/2016/5/12/chartex" xmlns:cx7="http://schemas.microsoft.com/office/drawing/2016/5/13/chartex" xmlns:cx8="http://schemas.microsoft.com/office/drawing/2016/5/14/chartex" xmlns:mc="http://schemas.openxmlformats.org/markup-compatibility/2006" xmlns:aink="http://schemas.microsoft.com/office/drawing/2016/ink" xmlns:am3d="http://schemas.microsoft.com/office/drawing/2017/model3d" xmlns:o="urn:schemas-microsoft-com:office:office" xmlns:r="http://schemas.openxmlformats.org/officeDocument/2006/relationships" xmlns:m="http://schemas.openxmlformats.org/officeDocument/2006/math" xmlns:v="urn:schemas-microsoft-com:vml" xmlns:wp14="http://schemas.microsoft.com/office/word/2010/wordprocessingDrawing" xmlns:wp="http://schemas.openxmlformats.org/drawingml/2006/wordprocessingDrawing" xmlns:w10="urn:schemas-microsoft-com:office:word" xmlns:w="http://schemas.openxmlformats.org/wordprocessingml/2006/main" xmlns:w14="http://schemas.microsoft.com/office/word/2010/wordml" xmlns:w15="http://schemas.microsoft.com/office/word/2012/wordml" xmlns:w16cex="http://schemas.microsoft.com/office/word/2018/wordml/cex" xmlns:w16cid="http://schemas.microsoft.com/office/word/2016/wordml/cid" xmlns:w16="http://schemas.microsoft.com/office/word/2018/wordml" xmlns:w16se="http://schemas.microsoft.com/office/word/2015/wordml/symex" xmlns:wpg="http://schemas.microsoft.com/office/word/2010/wordprocessingGroup" xmlns:wpi="http://schemas.microsoft.com/office/word/2010/wordprocessingInk" xmlns:wne="http://schemas.microsoft.com/office/word/2006/wordml" xmlns:wps="http://schemas.microsoft.com/office/word/2010/wordprocessingShape" mc:Ignorable="w14 w15 w16se w16cid w16 w16cex wp14">
+  <w:p>
+    <w:pPr>
+      <w:pStyle w:val="Header"/>
+    </w:pPr>
+  </w:p>
+</w:hdr>
+</file>
+
+<file path=word/header2.xml><?xml version="1.0" encoding="utf-8"?>
+<w:hdr xmlns:wpc="http://schemas.microsoft.com/office/word/2010/wordprocessingCanvas" xmlns:cx="http://schemas.microsoft.com/office/drawing/2014/chartex" xmlns:cx1="http://schemas.microsoft.com/office/drawing/2015/9/8/chartex" xmlns:cx2="http://schemas.microsoft.com/office/drawing/2015/10/21/chartex" xmlns:cx3="http://schemas.microsoft.com/office/drawing/2016/5/9/chartex" xmlns:cx4="http://schemas.microsoft.com/office/drawing/2016/5/10/chartex" xmlns:cx5="http://schemas.microsoft.com/office/drawing/2016/5/11/chartex" xmlns:cx6="http://schemas.microsoft.com/office/drawing/2016/5/12/chartex" xmlns:cx7="http://schemas.microsoft.com/office/drawing/2016/5/13/chartex" xmlns:cx8="http://schemas.microsoft.com/office/drawing/2016/5/14/chartex" xmlns:mc="http://schemas.openxmlformats.org/markup-compatibility/2006" xmlns:aink="http://schemas.microsoft.com/office/drawing/2016/ink" xmlns:am3d="http://schemas.microsoft.com/office/drawing/2017/model3d" xmlns:o="urn:schemas-microsoft-com:office:office" xmlns:r="http://schemas.openxmlformats.org/officeDocument/2006/relationships" xmlns:m="http://schemas.openxmlformats.org/officeDocument/2006/math" xmlns:v="urn:schemas-microsoft-com:vml" xmlns:wp14="http://schemas.microsoft.com/office/word/2010/wordprocessingDrawing" xmlns:wp="http://schemas.openxmlformats.org/drawingml/2006/wordprocessingDrawing" xmlns:w10="urn:schemas-microsoft-com:office:word" xmlns:w="http://schemas.openxmlformats.org/wordprocessingml/2006/main" xmlns:w14="http://schemas.microsoft.com/office/word/2010/wordml" xmlns:w15="http://schemas.microsoft.com/office/word/2012/wordml" xmlns:w16cex="http://schemas.microsoft.com/office/word/2018/wordml/cex" xmlns:w16cid="http://schemas.microsoft.com/office/word/2016/wordml/cid" xmlns:w16="http://schemas.microsoft.com/office/word/2018/wordml" xmlns:w16se="http://schemas.microsoft.com/office/word/2015/wordml/symex" xmlns:wpg="http://schemas.microsoft.com/office/word/2010/wordprocessingGroup" xmlns:wpi="http://schemas.microsoft.com/office/word/2010/wordprocessingInk" xmlns:wne="http://schemas.microsoft.com/office/word/2006/wordml" xmlns:wps="http://schemas.microsoft.com/office/word/2010/wordprocessingShape" mc:Ignorable="w14 w15 w16se w16cid w16 w16cex wp14">
+  <w:p>
+    <w:pPr>
+      <w:pStyle w:val="Header"/>
+    </w:pPr>
+    <w:r>
+      <w:t>Jorge Lozano - 171319</w:t>
+    </w:r>
+  </w:p>
+</w:hdr>
+</file>
+
+<file path=word/header3.xml><?xml version="1.0" encoding="utf-8"?>
+<w:hdr xmlns:wpc="http://schemas.microsoft.com/office/word/2010/wordprocessingCanvas" xmlns:cx="http://schemas.microsoft.com/office/drawing/2014/chartex" xmlns:cx1="http://schemas.microsoft.com/office/drawing/2015/9/8/chartex" xmlns:cx2="http://schemas.microsoft.com/office/drawing/2015/10/21/chartex" xmlns:cx3="http://schemas.microsoft.com/office/drawing/2016/5/9/chartex" xmlns:cx4="http://schemas.microsoft.com/office/drawing/2016/5/10/chartex" xmlns:cx5="http://schemas.microsoft.com/office/drawing/2016/5/11/chartex" xmlns:cx6="http://schemas.microsoft.com/office/drawing/2016/5/12/chartex" xmlns:cx7="http://schemas.microsoft.com/office/drawing/2016/5/13/chartex" xmlns:cx8="http://schemas.microsoft.com/office/drawing/2016/5/14/chartex" xmlns:mc="http://schemas.openxmlformats.org/markup-compatibility/2006" xmlns:aink="http://schemas.microsoft.com/office/drawing/2016/ink" xmlns:am3d="http://schemas.microsoft.com/office/drawing/2017/model3d" xmlns:o="urn:schemas-microsoft-com:office:office" xmlns:r="http://schemas.openxmlformats.org/officeDocument/2006/relationships" xmlns:m="http://schemas.openxmlformats.org/officeDocument/2006/math" xmlns:v="urn:schemas-microsoft-com:vml" xmlns:wp14="http://schemas.microsoft.com/office/word/2010/wordprocessingDrawing" xmlns:wp="http://schemas.openxmlformats.org/drawingml/2006/wordprocessingDrawing" xmlns:w10="urn:schemas-microsoft-com:office:word" xmlns:w="http://schemas.openxmlformats.org/wordprocessingml/2006/main" xmlns:w14="http://schemas.microsoft.com/office/word/2010/wordml" xmlns:w15="http://schemas.microsoft.com/office/word/2012/wordml" xmlns:w16cex="http://schemas.microsoft.com/office/word/2018/wordml/cex" xmlns:w16cid="http://schemas.microsoft.com/office/word/2016/wordml/cid" xmlns:w16="http://schemas.microsoft.com/office/word/2018/wordml" xmlns:w16se="http://schemas.microsoft.com/office/word/2015/wordml/symex" xmlns:wpg="http://schemas.microsoft.com/office/word/2010/wordprocessingGroup" xmlns:wpi="http://schemas.microsoft.com/office/word/2010/wordprocessingInk" xmlns:wne="http://schemas.microsoft.com/office/word/2006/wordml" xmlns:wps="http://schemas.microsoft.com/office/word/2010/wordprocessingShape" mc:Ignorable="w14 w15 w16se w16cid w16 w16cex wp14">
+  <w:p>
+    <w:pPr>
+      <w:pStyle w:val="Header"/>
+    </w:pPr>
+  </w:p>
+</w:hdr>
 </file>
 
 <file path=word/styles.xml><?xml version="1.0" encoding="utf-8"?>
@@ -781,6 +935,50 @@
     <w:semiHidden/>
     <w:unhideWhenUsed/>
   </w:style>
+  <w:style w:type="paragraph" w:styleId="Header">
+    <w:name w:val="header"/>
+    <w:basedOn w:val="Normal"/>
+    <w:link w:val="HeaderChar"/>
+    <w:uiPriority w:val="99"/>
+    <w:unhideWhenUsed/>
+    <w:rsid w:val="00067A54"/>
+    <w:pPr>
+      <w:tabs>
+        <w:tab w:val="center" w:pos="4513"/>
+        <w:tab w:val="right" w:pos="9026"/>
+      </w:tabs>
+      <w:spacing w:after="0" w:line="240" w:lineRule="auto"/>
+    </w:pPr>
+  </w:style>
+  <w:style w:type="character" w:customStyle="1" w:styleId="HeaderChar">
+    <w:name w:val="Header Char"/>
+    <w:basedOn w:val="DefaultParagraphFont"/>
+    <w:link w:val="Header"/>
+    <w:uiPriority w:val="99"/>
+    <w:rsid w:val="00067A54"/>
+  </w:style>
+  <w:style w:type="paragraph" w:styleId="Footer">
+    <w:name w:val="footer"/>
+    <w:basedOn w:val="Normal"/>
+    <w:link w:val="FooterChar"/>
+    <w:uiPriority w:val="99"/>
+    <w:unhideWhenUsed/>
+    <w:rsid w:val="00067A54"/>
+    <w:pPr>
+      <w:tabs>
+        <w:tab w:val="center" w:pos="4513"/>
+        <w:tab w:val="right" w:pos="9026"/>
+      </w:tabs>
+      <w:spacing w:after="0" w:line="240" w:lineRule="auto"/>
+    </w:pPr>
+  </w:style>
+  <w:style w:type="character" w:customStyle="1" w:styleId="FooterChar">
+    <w:name w:val="Footer Char"/>
+    <w:basedOn w:val="DefaultParagraphFont"/>
+    <w:link w:val="Footer"/>
+    <w:uiPriority w:val="99"/>
+    <w:rsid w:val="00067A54"/>
+  </w:style>
 </w:styles>
 </file>
 

</xml_diff>